<commit_message>
Updated "Johnny Jump Up'
Added beat marks over the words; made sure the last verse had
appropriate stars.
</commit_message>
<xml_diff>
--- a/Johnny Jump Up [Em].docx
+++ b/Johnny Jump Up [Em].docx
@@ -152,22 +152,6 @@
         <w:t>Em</w:t>
       </w:r>
       <w:proofErr w:type="spellEnd"/>
-      <w:r>
-        <w:rPr>
-          <w:rFonts w:ascii="Lucida Sans Typewriter" w:eastAsia="Times New Roman" w:hAnsi="Lucida Sans Typewriter" w:cs="Courier New"/>
-          <w:b/>
-        </w:rPr>
-        <w:t xml:space="preserve"> D </w:t>
-      </w:r>
-      <w:proofErr w:type="spellStart"/>
-      <w:r>
-        <w:rPr>
-          <w:rFonts w:ascii="Lucida Sans Typewriter" w:eastAsia="Times New Roman" w:hAnsi="Lucida Sans Typewriter" w:cs="Courier New"/>
-          <w:b/>
-        </w:rPr>
-        <w:t>Em</w:t>
-      </w:r>
-      <w:proofErr w:type="spellEnd"/>
     </w:p>
     <w:p>
       <w:pPr>
@@ -236,6 +220,7 @@
         <w:t xml:space="preserve">  </w:t>
       </w:r>
       <w:proofErr w:type="spellStart"/>
+      <w:proofErr w:type="gramStart"/>
       <w:r>
         <w:rPr>
           <w:rFonts w:ascii="Lucida Sans Typewriter" w:eastAsia="Times New Roman" w:hAnsi="Lucida Sans Typewriter" w:cs="Courier New"/>
@@ -245,6 +230,23 @@
         <w:t>Em</w:t>
       </w:r>
       <w:proofErr w:type="spellEnd"/>
+      <w:r>
+        <w:rPr>
+          <w:rFonts w:ascii="Lucida Sans Typewriter" w:eastAsia="Times New Roman" w:hAnsi="Lucida Sans Typewriter" w:cs="Courier New"/>
+          <w:b/>
+          <w:bCs/>
+        </w:rPr>
+        <w:t xml:space="preserve">         .</w:t>
+      </w:r>
+      <w:proofErr w:type="gramEnd"/>
+      <w:r>
+        <w:rPr>
+          <w:rFonts w:ascii="Lucida Sans Typewriter" w:eastAsia="Times New Roman" w:hAnsi="Lucida Sans Typewriter" w:cs="Courier New"/>
+          <w:b/>
+          <w:bCs/>
+        </w:rPr>
+        <w:t xml:space="preserve">          .              .</w:t>
+      </w:r>
     </w:p>
     <w:p>
       <w:pPr>
@@ -323,6 +325,14 @@
         </w:rPr>
         <w:t>D</w:t>
       </w:r>
+      <w:r>
+        <w:rPr>
+          <w:rFonts w:ascii="Lucida Sans Typewriter" w:eastAsia="Times New Roman" w:hAnsi="Lucida Sans Typewriter" w:cs="Courier New"/>
+          <w:b/>
+          <w:bCs/>
+        </w:rPr>
+        <w:t xml:space="preserve">            .        .                  .</w:t>
+      </w:r>
     </w:p>
     <w:p>
       <w:pPr>
@@ -402,6 +412,7 @@
         <w:t xml:space="preserve">    </w:t>
       </w:r>
       <w:proofErr w:type="spellStart"/>
+      <w:proofErr w:type="gramStart"/>
       <w:r>
         <w:rPr>
           <w:rFonts w:ascii="Lucida Sans Typewriter" w:eastAsia="Times New Roman" w:hAnsi="Lucida Sans Typewriter" w:cs="Courier New"/>
@@ -415,7 +426,20 @@
         <w:rPr>
           <w:rFonts w:ascii="Lucida Sans Typewriter" w:eastAsia="Times New Roman" w:hAnsi="Lucida Sans Typewriter" w:cs="Courier New"/>
         </w:rPr>
-        <w:t xml:space="preserve">                        </w:t>
+        <w:t xml:space="preserve">         </w:t>
+      </w:r>
+      <w:r>
+        <w:rPr>
+          <w:rFonts w:ascii="Lucida Sans Typewriter" w:eastAsia="Times New Roman" w:hAnsi="Lucida Sans Typewriter" w:cs="Courier New"/>
+        </w:rPr>
+        <w:t>.</w:t>
+      </w:r>
+      <w:proofErr w:type="gramEnd"/>
+      <w:r>
+        <w:rPr>
+          <w:rFonts w:ascii="Lucida Sans Typewriter" w:eastAsia="Times New Roman" w:hAnsi="Lucida Sans Typewriter" w:cs="Courier New"/>
+        </w:rPr>
+        <w:t xml:space="preserve">              </w:t>
       </w:r>
       <w:r>
         <w:rPr>
@@ -575,6 +599,14 @@
       </w:r>
       <w:proofErr w:type="spellEnd"/>
       <w:proofErr w:type="gramEnd"/>
+      <w:r>
+        <w:rPr>
+          <w:rFonts w:ascii="Lucida Sans Typewriter" w:eastAsia="Times New Roman" w:hAnsi="Lucida Sans Typewriter" w:cs="Courier New"/>
+          <w:b/>
+          <w:bCs/>
+        </w:rPr>
+        <w:t xml:space="preserve">     .</w:t>
+      </w:r>
     </w:p>
     <w:p>
       <w:pPr>
@@ -601,6 +633,7 @@
           <w:rFonts w:ascii="Lucida Sans Typewriter" w:eastAsia="Times New Roman" w:hAnsi="Lucida Sans Typewriter" w:cs="Courier New"/>
         </w:rPr>
       </w:pPr>
+      <w:proofErr w:type="gramStart"/>
       <w:r>
         <w:rPr>
           <w:rFonts w:ascii="Lucida Sans Typewriter" w:eastAsia="Times New Roman" w:hAnsi="Lucida Sans Typewriter" w:cs="Courier New"/>
@@ -611,8 +644,21 @@
         <w:rPr>
           <w:rFonts w:ascii="Lucida Sans Typewriter" w:eastAsia="Times New Roman" w:hAnsi="Lucida Sans Typewriter" w:cs="Courier New"/>
         </w:rPr>
-        <w:t xml:space="preserve"> I, "a quiet pint wouldn't do me no harm"</w:t>
-      </w:r>
+        <w:t xml:space="preserve"> I, "a quiet pint wouldn't do me no harm</w:t>
+      </w:r>
+      <w:r>
+        <w:rPr>
+          <w:rFonts w:ascii="Lucida Sans Typewriter" w:eastAsia="Times New Roman" w:hAnsi="Lucida Sans Typewriter" w:cs="Courier New"/>
+        </w:rPr>
+        <w:t>.</w:t>
+      </w:r>
+      <w:r>
+        <w:rPr>
+          <w:rFonts w:ascii="Lucida Sans Typewriter" w:eastAsia="Times New Roman" w:hAnsi="Lucida Sans Typewriter" w:cs="Courier New"/>
+        </w:rPr>
+        <w:t>"</w:t>
+      </w:r>
+      <w:proofErr w:type="gramEnd"/>
     </w:p>
     <w:p>
       <w:pPr>
@@ -681,6 +727,7 @@
         <w:t xml:space="preserve"> </w:t>
       </w:r>
       <w:proofErr w:type="spellStart"/>
+      <w:proofErr w:type="gramStart"/>
       <w:r>
         <w:rPr>
           <w:rFonts w:ascii="Lucida Sans Typewriter" w:eastAsia="Times New Roman" w:hAnsi="Lucida Sans Typewriter" w:cs="Courier New"/>
@@ -690,6 +737,23 @@
         <w:t>Em</w:t>
       </w:r>
       <w:proofErr w:type="spellEnd"/>
+      <w:r>
+        <w:rPr>
+          <w:rFonts w:ascii="Lucida Sans Typewriter" w:eastAsia="Times New Roman" w:hAnsi="Lucida Sans Typewriter" w:cs="Courier New"/>
+          <w:b/>
+          <w:bCs/>
+        </w:rPr>
+        <w:t xml:space="preserve">          .</w:t>
+      </w:r>
+      <w:proofErr w:type="gramEnd"/>
+      <w:r>
+        <w:rPr>
+          <w:rFonts w:ascii="Lucida Sans Typewriter" w:eastAsia="Times New Roman" w:hAnsi="Lucida Sans Typewriter" w:cs="Courier New"/>
+          <w:b/>
+          <w:bCs/>
+        </w:rPr>
+        <w:t xml:space="preserve">            .                 .</w:t>
+      </w:r>
     </w:p>
     <w:p>
       <w:pPr>
@@ -732,7 +796,19 @@
         <w:rPr>
           <w:rFonts w:ascii="Lucida Sans Typewriter" w:eastAsia="Times New Roman" w:hAnsi="Lucida Sans Typewriter" w:cs="Courier New"/>
         </w:rPr>
-        <w:t xml:space="preserve"> "give me a stout"</w:t>
+        <w:t xml:space="preserve"> "give me a stout</w:t>
+      </w:r>
+      <w:r>
+        <w:rPr>
+          <w:rFonts w:ascii="Lucida Sans Typewriter" w:eastAsia="Times New Roman" w:hAnsi="Lucida Sans Typewriter" w:cs="Courier New"/>
+        </w:rPr>
+        <w:t>.</w:t>
+      </w:r>
+      <w:r>
+        <w:rPr>
+          <w:rFonts w:ascii="Lucida Sans Typewriter" w:eastAsia="Times New Roman" w:hAnsi="Lucida Sans Typewriter" w:cs="Courier New"/>
+        </w:rPr>
+        <w:t>"</w:t>
       </w:r>
     </w:p>
     <w:p>
@@ -764,7 +840,19 @@
         <w:rPr>
           <w:rFonts w:ascii="Lucida Sans Typewriter" w:eastAsia="Times New Roman" w:hAnsi="Lucida Sans Typewriter" w:cs="Courier New"/>
         </w:rPr>
-        <w:t xml:space="preserve">     </w:t>
+        <w:t xml:space="preserve">    </w:t>
+      </w:r>
+      <w:r>
+        <w:rPr>
+          <w:rFonts w:ascii="Lucida Sans Typewriter" w:eastAsia="Times New Roman" w:hAnsi="Lucida Sans Typewriter" w:cs="Courier New"/>
+        </w:rPr>
+        <w:t xml:space="preserve">    </w:t>
+      </w:r>
+      <w:r>
+        <w:rPr>
+          <w:rFonts w:ascii="Lucida Sans Typewriter" w:eastAsia="Times New Roman" w:hAnsi="Lucida Sans Typewriter" w:cs="Courier New"/>
+        </w:rPr>
+        <w:t xml:space="preserve"> </w:t>
       </w:r>
       <w:r>
         <w:rPr>
@@ -773,6 +861,14 @@
           <w:bCs/>
         </w:rPr>
         <w:t>D</w:t>
+      </w:r>
+      <w:r>
+        <w:rPr>
+          <w:rFonts w:ascii="Lucida Sans Typewriter" w:eastAsia="Times New Roman" w:hAnsi="Lucida Sans Typewriter" w:cs="Courier New"/>
+          <w:b/>
+          <w:bCs/>
+        </w:rPr>
+        <w:t xml:space="preserve">            .              .                .  </w:t>
       </w:r>
     </w:p>
     <w:p>
@@ -845,6 +941,7 @@
         <w:t xml:space="preserve">    </w:t>
       </w:r>
       <w:proofErr w:type="spellStart"/>
+      <w:proofErr w:type="gramStart"/>
       <w:r>
         <w:rPr>
           <w:rFonts w:ascii="Lucida Sans Typewriter" w:eastAsia="Times New Roman" w:hAnsi="Lucida Sans Typewriter" w:cs="Courier New"/>
@@ -870,8 +967,22 @@
         <w:rPr>
           <w:rFonts w:ascii="Lucida Sans Typewriter" w:eastAsia="Times New Roman" w:hAnsi="Lucida Sans Typewriter" w:cs="Courier New"/>
         </w:rPr>
-        <w:t xml:space="preserve">               </w:t>
-      </w:r>
+        <w:t xml:space="preserve">    </w:t>
+      </w:r>
+      <w:r>
+        <w:rPr>
+          <w:rFonts w:ascii="Lucida Sans Typewriter" w:eastAsia="Times New Roman" w:hAnsi="Lucida Sans Typewriter" w:cs="Courier New"/>
+        </w:rPr>
+        <w:t>.</w:t>
+      </w:r>
+      <w:proofErr w:type="gramEnd"/>
+      <w:r>
+        <w:rPr>
+          <w:rFonts w:ascii="Lucida Sans Typewriter" w:eastAsia="Times New Roman" w:hAnsi="Lucida Sans Typewriter" w:cs="Courier New"/>
+        </w:rPr>
+        <w:t xml:space="preserve">          </w:t>
+      </w:r>
+      <w:proofErr w:type="gramStart"/>
       <w:r>
         <w:rPr>
           <w:rFonts w:ascii="Lucida Sans Typewriter" w:eastAsia="Times New Roman" w:hAnsi="Lucida Sans Typewriter" w:cs="Courier New"/>
@@ -906,6 +1017,15 @@
         </w:rPr>
         <w:t>D</w:t>
       </w:r>
+      <w:r>
+        <w:rPr>
+          <w:rFonts w:ascii="Lucida Sans Typewriter" w:eastAsia="Times New Roman" w:hAnsi="Lucida Sans Typewriter" w:cs="Courier New"/>
+          <w:b/>
+          <w:bCs/>
+        </w:rPr>
+        <w:t xml:space="preserve">      .</w:t>
+      </w:r>
+      <w:proofErr w:type="gramEnd"/>
     </w:p>
     <w:p>
       <w:pPr>
@@ -948,7 +1068,19 @@
         <w:rPr>
           <w:rFonts w:ascii="Lucida Sans Typewriter" w:eastAsia="Times New Roman" w:hAnsi="Lucida Sans Typewriter" w:cs="Courier New"/>
         </w:rPr>
-        <w:t>, ten years in the wood"</w:t>
+        <w:t>, ten years in the wood</w:t>
+      </w:r>
+      <w:r>
+        <w:rPr>
+          <w:rFonts w:ascii="Lucida Sans Typewriter" w:eastAsia="Times New Roman" w:hAnsi="Lucida Sans Typewriter" w:cs="Courier New"/>
+        </w:rPr>
+        <w:t>.</w:t>
+      </w:r>
+      <w:r>
+        <w:rPr>
+          <w:rFonts w:ascii="Lucida Sans Typewriter" w:eastAsia="Times New Roman" w:hAnsi="Lucida Sans Typewriter" w:cs="Courier New"/>
+        </w:rPr>
+        <w:t>"</w:t>
       </w:r>
     </w:p>
     <w:p>
@@ -983,6 +1115,7 @@
         <w:t xml:space="preserve">     </w:t>
       </w:r>
       <w:proofErr w:type="spellStart"/>
+      <w:proofErr w:type="gramStart"/>
       <w:r>
         <w:rPr>
           <w:rFonts w:ascii="Lucida Sans Typewriter" w:eastAsia="Times New Roman" w:hAnsi="Lucida Sans Typewriter" w:cs="Courier New"/>
@@ -1070,6 +1203,15 @@
         <w:t>Em</w:t>
       </w:r>
       <w:proofErr w:type="spellEnd"/>
+      <w:r>
+        <w:rPr>
+          <w:rFonts w:ascii="Lucida Sans Typewriter" w:eastAsia="Times New Roman" w:hAnsi="Lucida Sans Typewriter" w:cs="Courier New"/>
+          <w:b/>
+          <w:bCs/>
+        </w:rPr>
+        <w:t xml:space="preserve">   .</w:t>
+      </w:r>
+      <w:proofErr w:type="gramEnd"/>
     </w:p>
     <w:p>
       <w:pPr>
@@ -1096,6 +1238,7 @@
           <w:rFonts w:ascii="Lucida Sans Typewriter" w:eastAsia="Times New Roman" w:hAnsi="Lucida Sans Typewriter" w:cs="Courier New"/>
         </w:rPr>
       </w:pPr>
+      <w:proofErr w:type="gramStart"/>
       <w:r>
         <w:rPr>
           <w:rFonts w:ascii="Lucida Sans Typewriter" w:eastAsia="Times New Roman" w:hAnsi="Lucida Sans Typewriter" w:cs="Courier New"/>
@@ -1132,6 +1275,7 @@
         </w:rPr>
         <w:t>it's good."</w:t>
       </w:r>
+      <w:proofErr w:type="gramEnd"/>
     </w:p>
     <w:p>
       <w:pPr>
@@ -1227,6 +1371,7 @@
         <w:t xml:space="preserve">   </w:t>
       </w:r>
       <w:proofErr w:type="spellStart"/>
+      <w:proofErr w:type="gramStart"/>
       <w:r>
         <w:rPr>
           <w:rFonts w:ascii="Lucida Sans Typewriter" w:eastAsia="Times New Roman" w:hAnsi="Lucida Sans Typewriter" w:cs="Courier New"/>
@@ -1236,6 +1381,23 @@
         <w:t>Em</w:t>
       </w:r>
       <w:proofErr w:type="spellEnd"/>
+      <w:r>
+        <w:rPr>
+          <w:rFonts w:ascii="Lucida Sans Typewriter" w:eastAsia="Times New Roman" w:hAnsi="Lucida Sans Typewriter" w:cs="Courier New"/>
+          <w:b/>
+          <w:bCs/>
+        </w:rPr>
+        <w:t xml:space="preserve">        .</w:t>
+      </w:r>
+      <w:proofErr w:type="gramEnd"/>
+      <w:r>
+        <w:rPr>
+          <w:rFonts w:ascii="Lucida Sans Typewriter" w:eastAsia="Times New Roman" w:hAnsi="Lucida Sans Typewriter" w:cs="Courier New"/>
+          <w:b/>
+          <w:bCs/>
+        </w:rPr>
+        <w:t xml:space="preserve">         .           .</w:t>
+      </w:r>
     </w:p>
     <w:p>
       <w:pPr>
@@ -1308,6 +1470,14 @@
         </w:rPr>
         <w:t>D</w:t>
       </w:r>
+      <w:r>
+        <w:rPr>
+          <w:rFonts w:ascii="Lucida Sans Typewriter" w:eastAsia="Times New Roman" w:hAnsi="Lucida Sans Typewriter" w:cs="Courier New"/>
+          <w:b/>
+          <w:bCs/>
+        </w:rPr>
+        <w:t xml:space="preserve">         .            .               .</w:t>
+      </w:r>
     </w:p>
     <w:p>
       <w:pPr>
@@ -1373,6 +1543,7 @@
         <w:t xml:space="preserve">  </w:t>
       </w:r>
       <w:proofErr w:type="spellStart"/>
+      <w:proofErr w:type="gramStart"/>
       <w:r>
         <w:rPr>
           <w:rFonts w:ascii="Lucida Sans Typewriter" w:eastAsia="Times New Roman" w:hAnsi="Lucida Sans Typewriter" w:cs="Courier New"/>
@@ -1386,7 +1557,20 @@
         <w:rPr>
           <w:rFonts w:ascii="Lucida Sans Typewriter" w:eastAsia="Times New Roman" w:hAnsi="Lucida Sans Typewriter" w:cs="Courier New"/>
         </w:rPr>
-        <w:t xml:space="preserve">                       </w:t>
+        <w:t xml:space="preserve">          </w:t>
+      </w:r>
+      <w:r>
+        <w:rPr>
+          <w:rFonts w:ascii="Lucida Sans Typewriter" w:eastAsia="Times New Roman" w:hAnsi="Lucida Sans Typewriter" w:cs="Courier New"/>
+        </w:rPr>
+        <w:t>.</w:t>
+      </w:r>
+      <w:proofErr w:type="gramEnd"/>
+      <w:r>
+        <w:rPr>
+          <w:rFonts w:ascii="Lucida Sans Typewriter" w:eastAsia="Times New Roman" w:hAnsi="Lucida Sans Typewriter" w:cs="Courier New"/>
+        </w:rPr>
+        <w:t xml:space="preserve">            </w:t>
       </w:r>
       <w:r>
         <w:rPr>
@@ -1414,6 +1598,7 @@
         </w:rPr>
         <w:t xml:space="preserve">     </w:t>
       </w:r>
+      <w:proofErr w:type="gramStart"/>
       <w:r>
         <w:rPr>
           <w:rFonts w:ascii="Lucida Sans Typewriter" w:eastAsia="Times New Roman" w:hAnsi="Lucida Sans Typewriter" w:cs="Courier New"/>
@@ -1422,6 +1607,15 @@
         </w:rPr>
         <w:t>D</w:t>
       </w:r>
+      <w:r>
+        <w:rPr>
+          <w:rFonts w:ascii="Lucida Sans Typewriter" w:eastAsia="Times New Roman" w:hAnsi="Lucida Sans Typewriter" w:cs="Courier New"/>
+          <w:b/>
+          <w:bCs/>
+        </w:rPr>
+        <w:t xml:space="preserve">  .</w:t>
+      </w:r>
+      <w:proofErr w:type="gramEnd"/>
     </w:p>
     <w:p>
       <w:pPr>
@@ -1583,6 +1777,7 @@
         <w:t xml:space="preserve"> </w:t>
       </w:r>
       <w:proofErr w:type="spellStart"/>
+      <w:proofErr w:type="gramStart"/>
       <w:r>
         <w:rPr>
           <w:rFonts w:ascii="Lucida Sans Typewriter" w:eastAsia="Times New Roman" w:hAnsi="Lucida Sans Typewriter" w:cs="Courier New"/>
@@ -1592,6 +1787,15 @@
         <w:t>Em</w:t>
       </w:r>
       <w:proofErr w:type="spellEnd"/>
+      <w:r>
+        <w:rPr>
+          <w:rFonts w:ascii="Lucida Sans Typewriter" w:eastAsia="Times New Roman" w:hAnsi="Lucida Sans Typewriter" w:cs="Courier New"/>
+          <w:b/>
+          <w:bCs/>
+        </w:rPr>
+        <w:t xml:space="preserve"> .</w:t>
+      </w:r>
+      <w:proofErr w:type="gramEnd"/>
     </w:p>
     <w:p>
       <w:pPr>
@@ -1687,6 +1891,7 @@
         <w:t xml:space="preserve">   </w:t>
       </w:r>
       <w:proofErr w:type="spellStart"/>
+      <w:proofErr w:type="gramStart"/>
       <w:r>
         <w:rPr>
           <w:rFonts w:ascii="Lucida Sans Typewriter" w:eastAsia="Times New Roman" w:hAnsi="Lucida Sans Typewriter" w:cs="Courier New"/>
@@ -1696,6 +1901,23 @@
         <w:t>Em</w:t>
       </w:r>
       <w:proofErr w:type="spellEnd"/>
+      <w:r>
+        <w:rPr>
+          <w:rFonts w:ascii="Lucida Sans Typewriter" w:eastAsia="Times New Roman" w:hAnsi="Lucida Sans Typewriter" w:cs="Courier New"/>
+          <w:b/>
+          <w:bCs/>
+        </w:rPr>
+        <w:t xml:space="preserve">          .</w:t>
+      </w:r>
+      <w:proofErr w:type="gramEnd"/>
+      <w:r>
+        <w:rPr>
+          <w:rFonts w:ascii="Lucida Sans Typewriter" w:eastAsia="Times New Roman" w:hAnsi="Lucida Sans Typewriter" w:cs="Courier New"/>
+          <w:b/>
+          <w:bCs/>
+        </w:rPr>
+        <w:t xml:space="preserve">            .             .</w:t>
+      </w:r>
     </w:p>
     <w:p>
       <w:pPr>
@@ -1766,6 +1988,14 @@
         </w:rPr>
         <w:t>D</w:t>
       </w:r>
+      <w:r>
+        <w:rPr>
+          <w:rFonts w:ascii="Lucida Sans Typewriter" w:eastAsia="Times New Roman" w:hAnsi="Lucida Sans Typewriter" w:cs="Courier New"/>
+          <w:b/>
+          <w:bCs/>
+        </w:rPr>
+        <w:t xml:space="preserve">          .         .               .</w:t>
+      </w:r>
     </w:p>
     <w:p>
       <w:pPr>
@@ -1792,6 +2022,7 @@
           <w:rFonts w:ascii="Lucida Sans Typewriter" w:eastAsia="Times New Roman" w:hAnsi="Lucida Sans Typewriter" w:cs="Courier New"/>
         </w:rPr>
       </w:pPr>
+      <w:proofErr w:type="gramStart"/>
       <w:r>
         <w:rPr>
           <w:rFonts w:ascii="Lucida Sans Typewriter" w:hAnsi="Lucida Sans Typewriter" w:cs="Arial"/>
@@ -1892,8 +2123,28 @@
         <w:rPr>
           <w:rFonts w:ascii="Lucida Sans Typewriter" w:eastAsia="Times New Roman" w:hAnsi="Lucida Sans Typewriter" w:cs="Courier New"/>
         </w:rPr>
-        <w:t xml:space="preserve">              </w:t>
-      </w:r>
+        <w:t xml:space="preserve"> .</w:t>
+      </w:r>
+      <w:proofErr w:type="gramEnd"/>
+      <w:r>
+        <w:rPr>
+          <w:rFonts w:ascii="Lucida Sans Typewriter" w:eastAsia="Times New Roman" w:hAnsi="Lucida Sans Typewriter" w:cs="Courier New"/>
+        </w:rPr>
+        <w:t xml:space="preserve">  </w:t>
+      </w:r>
+      <w:r>
+        <w:rPr>
+          <w:rFonts w:ascii="Lucida Sans Typewriter" w:eastAsia="Times New Roman" w:hAnsi="Lucida Sans Typewriter" w:cs="Courier New"/>
+        </w:rPr>
+        <w:t xml:space="preserve"> </w:t>
+      </w:r>
+      <w:r>
+        <w:rPr>
+          <w:rFonts w:ascii="Lucida Sans Typewriter" w:eastAsia="Times New Roman" w:hAnsi="Lucida Sans Typewriter" w:cs="Courier New"/>
+        </w:rPr>
+        <w:t xml:space="preserve">         </w:t>
+      </w:r>
+      <w:proofErr w:type="gramStart"/>
       <w:r>
         <w:rPr>
           <w:rFonts w:ascii="Lucida Sans Typewriter" w:eastAsia="Times New Roman" w:hAnsi="Lucida Sans Typewriter" w:cs="Courier New"/>
@@ -1928,6 +2179,15 @@
         </w:rPr>
         <w:t>D</w:t>
       </w:r>
+      <w:r>
+        <w:rPr>
+          <w:rFonts w:ascii="Lucida Sans Typewriter" w:eastAsia="Times New Roman" w:hAnsi="Lucida Sans Typewriter" w:cs="Courier New"/>
+          <w:b/>
+          <w:bCs/>
+        </w:rPr>
+        <w:t xml:space="preserve">     .</w:t>
+      </w:r>
+      <w:proofErr w:type="gramEnd"/>
     </w:p>
     <w:p>
       <w:pPr>
@@ -1964,7 +2224,19 @@
         <w:rPr>
           <w:rFonts w:ascii="Lucida Sans Typewriter" w:hAnsi="Lucida Sans Typewriter" w:cs="Arial"/>
         </w:rPr>
-        <w:t>Come here to me boy, don't you know I'm the law?</w:t>
+        <w:t>Come here to me boy,</w:t>
+      </w:r>
+      <w:r>
+        <w:rPr>
+          <w:rFonts w:ascii="Lucida Sans Typewriter" w:hAnsi="Lucida Sans Typewriter" w:cs="Arial"/>
+        </w:rPr>
+        <w:t xml:space="preserve"> </w:t>
+      </w:r>
+      <w:r>
+        <w:rPr>
+          <w:rFonts w:ascii="Lucida Sans Typewriter" w:hAnsi="Lucida Sans Typewriter" w:cs="Arial"/>
+        </w:rPr>
+        <w:t>don't you know I'm the law?</w:t>
       </w:r>
       <w:r>
         <w:rPr>
@@ -2063,6 +2335,7 @@
         <w:t xml:space="preserve"> </w:t>
       </w:r>
       <w:proofErr w:type="spellStart"/>
+      <w:proofErr w:type="gramStart"/>
       <w:r>
         <w:rPr>
           <w:rFonts w:ascii="Lucida Sans Typewriter" w:eastAsia="Times New Roman" w:hAnsi="Lucida Sans Typewriter" w:cs="Courier New"/>
@@ -2072,6 +2345,15 @@
         <w:t>Em</w:t>
       </w:r>
       <w:proofErr w:type="spellEnd"/>
+      <w:r>
+        <w:rPr>
+          <w:rFonts w:ascii="Lucida Sans Typewriter" w:eastAsia="Times New Roman" w:hAnsi="Lucida Sans Typewriter" w:cs="Courier New"/>
+          <w:b/>
+          <w:bCs/>
+        </w:rPr>
+        <w:t xml:space="preserve">  .</w:t>
+      </w:r>
+      <w:proofErr w:type="gramEnd"/>
     </w:p>
     <w:p>
       <w:pPr>
@@ -2115,6 +2397,7 @@
         <w:t xml:space="preserve">   </w:t>
       </w:r>
       <w:proofErr w:type="spellStart"/>
+      <w:proofErr w:type="gramStart"/>
       <w:r>
         <w:rPr>
           <w:rFonts w:ascii="Lucida Sans Typewriter" w:eastAsia="Times New Roman" w:hAnsi="Lucida Sans Typewriter" w:cs="Courier New"/>
@@ -2124,6 +2407,23 @@
         <w:t>Em</w:t>
       </w:r>
       <w:proofErr w:type="spellEnd"/>
+      <w:r>
+        <w:rPr>
+          <w:rFonts w:ascii="Lucida Sans Typewriter" w:eastAsia="Times New Roman" w:hAnsi="Lucida Sans Typewriter" w:cs="Courier New"/>
+          <w:b/>
+          <w:bCs/>
+        </w:rPr>
+        <w:t xml:space="preserve">             .</w:t>
+      </w:r>
+      <w:proofErr w:type="gramEnd"/>
+      <w:r>
+        <w:rPr>
+          <w:rFonts w:ascii="Lucida Sans Typewriter" w:eastAsia="Times New Roman" w:hAnsi="Lucida Sans Typewriter" w:cs="Courier New"/>
+          <w:b/>
+          <w:bCs/>
+        </w:rPr>
+        <w:t xml:space="preserve">            .                .</w:t>
+      </w:r>
     </w:p>
     <w:p>
       <w:pPr>
@@ -2188,6 +2488,14 @@
         </w:rPr>
         <w:t>D</w:t>
       </w:r>
+      <w:r>
+        <w:rPr>
+          <w:rFonts w:ascii="Lucida Sans Typewriter" w:eastAsia="Times New Roman" w:hAnsi="Lucida Sans Typewriter" w:cs="Courier New"/>
+          <w:b/>
+          <w:bCs/>
+        </w:rPr>
+        <w:t xml:space="preserve">        .                  .              .</w:t>
+      </w:r>
     </w:p>
     <w:p>
       <w:pPr>
@@ -2218,7 +2526,26 @@
         <w:rPr>
           <w:rFonts w:ascii="Lucida Sans Typewriter" w:hAnsi="Lucida Sans Typewriter" w:cs="Arial"/>
         </w:rPr>
-        <w:t>But it wasn't I hit him, 'twas Johnny Jump Up</w:t>
+        <w:t>But it wasn't I hit him, 'twas</w:t>
+      </w:r>
+      <w:r>
+        <w:rPr>
+          <w:rFonts w:ascii="Lucida Sans Typewriter" w:hAnsi="Lucida Sans Typewriter" w:cs="Arial"/>
+        </w:rPr>
+        <w:t xml:space="preserve"> the</w:t>
+      </w:r>
+      <w:r>
+        <w:rPr>
+          <w:rFonts w:ascii="Lucida Sans Typewriter" w:hAnsi="Lucida Sans Typewriter" w:cs="Arial"/>
+        </w:rPr>
+        <w:t xml:space="preserve"> Johnny </w:t>
+      </w:r>
+      <w:proofErr w:type="gramStart"/>
+      <w:r>
+        <w:rPr>
+          <w:rFonts w:ascii="Lucida Sans Typewriter" w:hAnsi="Lucida Sans Typewriter" w:cs="Arial"/>
+        </w:rPr>
+        <w:t>Jump Up</w:t>
       </w:r>
       <w:r>
         <w:rPr>
@@ -2236,7 +2563,14 @@
         <w:rPr>
           <w:rFonts w:ascii="Lucida Sans Typewriter" w:eastAsia="Times New Roman" w:hAnsi="Lucida Sans Typewriter" w:cs="Courier New"/>
         </w:rPr>
-        <w:t xml:space="preserve">  </w:t>
+        <w:t xml:space="preserve"> </w:t>
+      </w:r>
+      <w:proofErr w:type="gramEnd"/>
+      <w:r>
+        <w:rPr>
+          <w:rFonts w:ascii="Lucida Sans Typewriter" w:eastAsia="Times New Roman" w:hAnsi="Lucida Sans Typewriter" w:cs="Courier New"/>
+        </w:rPr>
+        <w:t xml:space="preserve"> </w:t>
       </w:r>
       <w:proofErr w:type="spellStart"/>
       <w:r>
@@ -2264,7 +2598,19 @@
         <w:rPr>
           <w:rFonts w:ascii="Lucida Sans Typewriter" w:eastAsia="Times New Roman" w:hAnsi="Lucida Sans Typewriter" w:cs="Courier New"/>
         </w:rPr>
-        <w:t xml:space="preserve">                   </w:t>
+        <w:t xml:space="preserve">    </w:t>
+      </w:r>
+      <w:r>
+        <w:rPr>
+          <w:rFonts w:ascii="Lucida Sans Typewriter" w:eastAsia="Times New Roman" w:hAnsi="Lucida Sans Typewriter" w:cs="Courier New"/>
+        </w:rPr>
+        <w:t>.</w:t>
+      </w:r>
+      <w:r>
+        <w:rPr>
+          <w:rFonts w:ascii="Lucida Sans Typewriter" w:eastAsia="Times New Roman" w:hAnsi="Lucida Sans Typewriter" w:cs="Courier New"/>
+        </w:rPr>
+        <w:t xml:space="preserve">              </w:t>
       </w:r>
       <w:r>
         <w:rPr>
@@ -2466,6 +2812,14 @@
       </w:r>
       <w:proofErr w:type="spellEnd"/>
       <w:proofErr w:type="gramEnd"/>
+      <w:r>
+        <w:rPr>
+          <w:rFonts w:ascii="Lucida Sans Typewriter" w:eastAsia="Times New Roman" w:hAnsi="Lucida Sans Typewriter" w:cs="Courier New"/>
+          <w:b/>
+          <w:bCs/>
+        </w:rPr>
+        <w:t xml:space="preserve"> .</w:t>
+      </w:r>
     </w:p>
     <w:p>
       <w:pPr>
@@ -2557,6 +2911,7 @@
         <w:t xml:space="preserve"> </w:t>
       </w:r>
       <w:proofErr w:type="spellStart"/>
+      <w:proofErr w:type="gramStart"/>
       <w:r>
         <w:rPr>
           <w:rFonts w:ascii="Lucida Sans Typewriter" w:eastAsia="Times New Roman" w:hAnsi="Lucida Sans Typewriter" w:cs="Courier New"/>
@@ -2566,6 +2921,23 @@
         <w:t>Em</w:t>
       </w:r>
       <w:proofErr w:type="spellEnd"/>
+      <w:r>
+        <w:rPr>
+          <w:rFonts w:ascii="Lucida Sans Typewriter" w:eastAsia="Times New Roman" w:hAnsi="Lucida Sans Typewriter" w:cs="Courier New"/>
+          <w:b/>
+          <w:bCs/>
+        </w:rPr>
+        <w:t xml:space="preserve">               .</w:t>
+      </w:r>
+      <w:proofErr w:type="gramEnd"/>
+      <w:r>
+        <w:rPr>
+          <w:rFonts w:ascii="Lucida Sans Typewriter" w:eastAsia="Times New Roman" w:hAnsi="Lucida Sans Typewriter" w:cs="Courier New"/>
+          <w:b/>
+          <w:bCs/>
+        </w:rPr>
+        <w:t xml:space="preserve">        .            .</w:t>
+      </w:r>
     </w:p>
     <w:p>
       <w:pPr>
@@ -2656,6 +3028,14 @@
         </w:rPr>
         <w:t>D</w:t>
       </w:r>
+      <w:r>
+        <w:rPr>
+          <w:rFonts w:ascii="Lucida Sans Typewriter" w:eastAsia="Times New Roman" w:hAnsi="Lucida Sans Typewriter" w:cs="Courier New"/>
+          <w:b/>
+          <w:bCs/>
+        </w:rPr>
+        <w:t xml:space="preserve">             .       .                .</w:t>
+      </w:r>
     </w:p>
     <w:p>
       <w:pPr>
@@ -2707,6 +3087,7 @@
         <w:t xml:space="preserve">  </w:t>
       </w:r>
       <w:proofErr w:type="spellStart"/>
+      <w:proofErr w:type="gramStart"/>
       <w:r>
         <w:rPr>
           <w:rFonts w:ascii="Lucida Sans Typewriter" w:eastAsia="Times New Roman" w:hAnsi="Lucida Sans Typewriter" w:cs="Courier New"/>
@@ -2720,8 +3101,22 @@
         <w:rPr>
           <w:rFonts w:ascii="Lucida Sans Typewriter" w:eastAsia="Times New Roman" w:hAnsi="Lucida Sans Typewriter" w:cs="Courier New"/>
         </w:rPr>
-        <w:t xml:space="preserve">                      </w:t>
-      </w:r>
+        <w:t xml:space="preserve">        </w:t>
+      </w:r>
+      <w:r>
+        <w:rPr>
+          <w:rFonts w:ascii="Lucida Sans Typewriter" w:eastAsia="Times New Roman" w:hAnsi="Lucida Sans Typewriter" w:cs="Courier New"/>
+        </w:rPr>
+        <w:t>.</w:t>
+      </w:r>
+      <w:proofErr w:type="gramEnd"/>
+      <w:r>
+        <w:rPr>
+          <w:rFonts w:ascii="Lucida Sans Typewriter" w:eastAsia="Times New Roman" w:hAnsi="Lucida Sans Typewriter" w:cs="Courier New"/>
+        </w:rPr>
+        <w:t xml:space="preserve">             </w:t>
+      </w:r>
+      <w:proofErr w:type="gramStart"/>
       <w:r>
         <w:rPr>
           <w:rFonts w:ascii="Lucida Sans Typewriter" w:eastAsia="Times New Roman" w:hAnsi="Lucida Sans Typewriter" w:cs="Courier New"/>
@@ -2756,6 +3151,15 @@
         </w:rPr>
         <w:t>D</w:t>
       </w:r>
+      <w:r>
+        <w:rPr>
+          <w:rFonts w:ascii="Lucida Sans Typewriter" w:eastAsia="Times New Roman" w:hAnsi="Lucida Sans Typewriter" w:cs="Courier New"/>
+          <w:b/>
+          <w:bCs/>
+        </w:rPr>
+        <w:t xml:space="preserve">     .</w:t>
+      </w:r>
+      <w:proofErr w:type="gramEnd"/>
     </w:p>
     <w:p>
       <w:pPr>
@@ -2782,6 +3186,7 @@
           <w:rFonts w:ascii="Lucida Sans Typewriter" w:eastAsia="Times New Roman" w:hAnsi="Lucida Sans Typewriter" w:cs="Courier New"/>
         </w:rPr>
       </w:pPr>
+      <w:proofErr w:type="gramStart"/>
       <w:r>
         <w:rPr>
           <w:rFonts w:ascii="Lucida Sans Typewriter" w:hAnsi="Lucida Sans Typewriter" w:cs="Arial"/>
@@ -2900,6 +3305,15 @@
         <w:t>Em</w:t>
       </w:r>
       <w:proofErr w:type="spellEnd"/>
+      <w:r>
+        <w:rPr>
+          <w:rFonts w:ascii="Lucida Sans Typewriter" w:eastAsia="Times New Roman" w:hAnsi="Lucida Sans Typewriter" w:cs="Courier New"/>
+          <w:b/>
+          <w:bCs/>
+        </w:rPr>
+        <w:t xml:space="preserve">   .</w:t>
+      </w:r>
+      <w:proofErr w:type="gramEnd"/>
     </w:p>
     <w:p>
       <w:pPr>
@@ -3017,6 +3431,7 @@
         <w:t xml:space="preserve">  </w:t>
       </w:r>
       <w:proofErr w:type="spellStart"/>
+      <w:proofErr w:type="gramStart"/>
       <w:r>
         <w:rPr>
           <w:rFonts w:ascii="Lucida Sans Typewriter" w:eastAsia="Times New Roman" w:hAnsi="Lucida Sans Typewriter" w:cs="Courier New"/>
@@ -3026,6 +3441,23 @@
         <w:t>Em</w:t>
       </w:r>
       <w:proofErr w:type="spellEnd"/>
+      <w:r>
+        <w:rPr>
+          <w:rFonts w:ascii="Lucida Sans Typewriter" w:eastAsia="Times New Roman" w:hAnsi="Lucida Sans Typewriter" w:cs="Courier New"/>
+          <w:b/>
+          <w:bCs/>
+        </w:rPr>
+        <w:t xml:space="preserve">          .</w:t>
+      </w:r>
+      <w:proofErr w:type="gramEnd"/>
+      <w:r>
+        <w:rPr>
+          <w:rFonts w:ascii="Lucida Sans Typewriter" w:eastAsia="Times New Roman" w:hAnsi="Lucida Sans Typewriter" w:cs="Courier New"/>
+          <w:b/>
+          <w:bCs/>
+        </w:rPr>
+        <w:t xml:space="preserve">           .                 .</w:t>
+      </w:r>
     </w:p>
     <w:p>
       <w:pPr>
@@ -3084,6 +3516,30 @@
         </w:rPr>
         <w:t>D</w:t>
       </w:r>
+      <w:r>
+        <w:rPr>
+          <w:rFonts w:ascii="Lucida Sans Typewriter" w:eastAsia="Times New Roman" w:hAnsi="Lucida Sans Typewriter" w:cs="Courier New"/>
+          <w:b/>
+          <w:bCs/>
+        </w:rPr>
+        <w:t xml:space="preserve">           </w:t>
+      </w:r>
+      <w:r>
+        <w:rPr>
+          <w:rFonts w:ascii="Lucida Sans Typewriter" w:eastAsia="Times New Roman" w:hAnsi="Lucida Sans Typewriter" w:cs="Courier New"/>
+          <w:b/>
+          <w:bCs/>
+        </w:rPr>
+        <w:t xml:space="preserve">  </w:t>
+      </w:r>
+      <w:r>
+        <w:rPr>
+          <w:rFonts w:ascii="Lucida Sans Typewriter" w:eastAsia="Times New Roman" w:hAnsi="Lucida Sans Typewriter" w:cs="Courier New"/>
+          <w:b/>
+          <w:bCs/>
+        </w:rPr>
+        <w:t>.         .               .</w:t>
+      </w:r>
     </w:p>
     <w:p>
       <w:pPr>
@@ -3160,7 +3616,19 @@
         <w:rPr>
           <w:rFonts w:ascii="Lucida Sans Typewriter" w:eastAsia="Times New Roman" w:hAnsi="Lucida Sans Typewriter" w:cs="Courier New"/>
         </w:rPr>
-        <w:t xml:space="preserve">            </w:t>
+        <w:t xml:space="preserve">         </w:t>
+      </w:r>
+      <w:r>
+        <w:rPr>
+          <w:rFonts w:ascii="Lucida Sans Typewriter" w:eastAsia="Times New Roman" w:hAnsi="Lucida Sans Typewriter" w:cs="Courier New"/>
+        </w:rPr>
+        <w:t>.</w:t>
+      </w:r>
+      <w:r>
+        <w:rPr>
+          <w:rFonts w:ascii="Lucida Sans Typewriter" w:eastAsia="Times New Roman" w:hAnsi="Lucida Sans Typewriter" w:cs="Courier New"/>
+        </w:rPr>
+        <w:t xml:space="preserve">  </w:t>
       </w:r>
       <w:r>
         <w:rPr>
@@ -3174,6 +3642,7 @@
         </w:rPr>
         <w:t xml:space="preserve">         </w:t>
       </w:r>
+      <w:proofErr w:type="gramStart"/>
       <w:r>
         <w:rPr>
           <w:rFonts w:ascii="Lucida Sans Typewriter" w:eastAsia="Times New Roman" w:hAnsi="Lucida Sans Typewriter" w:cs="Courier New"/>
@@ -3208,6 +3677,15 @@
         </w:rPr>
         <w:t>D</w:t>
       </w:r>
+      <w:r>
+        <w:rPr>
+          <w:rFonts w:ascii="Lucida Sans Typewriter" w:eastAsia="Times New Roman" w:hAnsi="Lucida Sans Typewriter" w:cs="Courier New"/>
+          <w:b/>
+          <w:bCs/>
+        </w:rPr>
+        <w:t xml:space="preserve">     .</w:t>
+      </w:r>
+      <w:proofErr w:type="gramEnd"/>
     </w:p>
     <w:p>
       <w:pPr>
@@ -3370,6 +3848,14 @@
         <w:t>Em</w:t>
       </w:r>
       <w:proofErr w:type="spellEnd"/>
+      <w:r>
+        <w:rPr>
+          <w:rFonts w:ascii="Lucida Sans Typewriter" w:eastAsia="Times New Roman" w:hAnsi="Lucida Sans Typewriter" w:cs="Courier New"/>
+          <w:b/>
+          <w:bCs/>
+        </w:rPr>
+        <w:t xml:space="preserve">   .</w:t>
+      </w:r>
     </w:p>
     <w:p>
       <w:pPr>
@@ -3457,6 +3943,7 @@
         <w:t xml:space="preserve">   </w:t>
       </w:r>
       <w:proofErr w:type="spellStart"/>
+      <w:proofErr w:type="gramStart"/>
       <w:r>
         <w:rPr>
           <w:rFonts w:ascii="Lucida Sans Typewriter" w:eastAsia="Times New Roman" w:hAnsi="Lucida Sans Typewriter" w:cs="Courier New"/>
@@ -3466,6 +3953,39 @@
         <w:t>Em</w:t>
       </w:r>
       <w:proofErr w:type="spellEnd"/>
+      <w:r>
+        <w:rPr>
+          <w:rFonts w:ascii="Lucida Sans Typewriter" w:eastAsia="Times New Roman" w:hAnsi="Lucida Sans Typewriter" w:cs="Courier New"/>
+          <w:b/>
+          <w:bCs/>
+        </w:rPr>
+        <w:t xml:space="preserve">         </w:t>
+      </w:r>
+      <w:r>
+        <w:rPr>
+          <w:rFonts w:ascii="Lucida Sans Typewriter" w:eastAsia="Times New Roman" w:hAnsi="Lucida Sans Typewriter" w:cs="Courier New"/>
+          <w:b/>
+          <w:bCs/>
+        </w:rPr>
+        <w:t xml:space="preserve">  </w:t>
+      </w:r>
+      <w:r>
+        <w:rPr>
+          <w:rFonts w:ascii="Lucida Sans Typewriter" w:eastAsia="Times New Roman" w:hAnsi="Lucida Sans Typewriter" w:cs="Courier New"/>
+          <w:b/>
+          <w:bCs/>
+        </w:rPr>
+        <w:t xml:space="preserve">    .</w:t>
+      </w:r>
+      <w:proofErr w:type="gramEnd"/>
+      <w:r>
+        <w:rPr>
+          <w:rFonts w:ascii="Lucida Sans Typewriter" w:eastAsia="Times New Roman" w:hAnsi="Lucida Sans Typewriter" w:cs="Courier New"/>
+          <w:b/>
+          <w:bCs/>
+        </w:rPr>
+        <w:t xml:space="preserve">            .                 .</w:t>
+      </w:r>
     </w:p>
     <w:p>
       <w:pPr>
@@ -3526,6 +4046,46 @@
         </w:rPr>
         <w:t>*</w:t>
       </w:r>
+      <w:r>
+        <w:rPr>
+          <w:rFonts w:ascii="Lucida Sans Typewriter" w:eastAsia="Times New Roman" w:hAnsi="Lucida Sans Typewriter" w:cs="Courier New"/>
+          <w:b/>
+          <w:bCs/>
+        </w:rPr>
+        <w:t xml:space="preserve">               </w:t>
+      </w:r>
+      <w:r>
+        <w:rPr>
+          <w:rFonts w:ascii="Lucida Sans Typewriter" w:eastAsia="Times New Roman" w:hAnsi="Lucida Sans Typewriter" w:cs="Courier New"/>
+          <w:b/>
+          <w:bCs/>
+        </w:rPr>
+        <w:t xml:space="preserve">     </w:t>
+      </w:r>
+      <w:r>
+        <w:rPr>
+          <w:rFonts w:ascii="Lucida Sans Typewriter" w:eastAsia="Times New Roman" w:hAnsi="Lucida Sans Typewriter" w:cs="Courier New"/>
+          <w:b/>
+          <w:bCs/>
+        </w:rPr>
+        <w:t>.    .</w:t>
+      </w:r>
+      <w:r>
+        <w:rPr>
+          <w:rFonts w:ascii="Lucida Sans Typewriter" w:eastAsia="Times New Roman" w:hAnsi="Lucida Sans Typewriter" w:cs="Courier New"/>
+          <w:b/>
+          <w:bCs/>
+        </w:rPr>
+        <w:t xml:space="preserve">       </w:t>
+      </w:r>
+      <w:r>
+        <w:rPr>
+          <w:rFonts w:ascii="Lucida Sans Typewriter" w:eastAsia="Times New Roman" w:hAnsi="Lucida Sans Typewriter" w:cs="Courier New"/>
+          <w:b/>
+          <w:bCs/>
+        </w:rPr>
+        <w:t xml:space="preserve">      .</w:t>
+      </w:r>
     </w:p>
     <w:p>
       <w:pPr>
@@ -3552,6 +4112,7 @@
           <w:rFonts w:ascii="Lucida Sans Typewriter" w:eastAsia="Times New Roman" w:hAnsi="Lucida Sans Typewriter" w:cs="Courier New"/>
         </w:rPr>
       </w:pPr>
+      <w:proofErr w:type="gramStart"/>
       <w:r>
         <w:rPr>
           <w:rFonts w:ascii="Lucida Sans Typewriter" w:hAnsi="Lucida Sans Typewriter" w:cs="Arial"/>
@@ -3614,8 +4175,22 @@
         <w:rPr>
           <w:rFonts w:ascii="Lucida Sans Typewriter" w:eastAsia="Times New Roman" w:hAnsi="Lucida Sans Typewriter" w:cs="Courier New"/>
         </w:rPr>
-        <w:t xml:space="preserve">                      </w:t>
-      </w:r>
+        <w:t xml:space="preserve">          </w:t>
+      </w:r>
+      <w:r>
+        <w:rPr>
+          <w:rFonts w:ascii="Lucida Sans Typewriter" w:eastAsia="Times New Roman" w:hAnsi="Lucida Sans Typewriter" w:cs="Courier New"/>
+        </w:rPr>
+        <w:t>.</w:t>
+      </w:r>
+      <w:proofErr w:type="gramEnd"/>
+      <w:r>
+        <w:rPr>
+          <w:rFonts w:ascii="Lucida Sans Typewriter" w:eastAsia="Times New Roman" w:hAnsi="Lucida Sans Typewriter" w:cs="Courier New"/>
+        </w:rPr>
+        <w:t xml:space="preserve">           </w:t>
+      </w:r>
+      <w:proofErr w:type="gramStart"/>
       <w:r>
         <w:rPr>
           <w:rFonts w:ascii="Lucida Sans Typewriter" w:eastAsia="Times New Roman" w:hAnsi="Lucida Sans Typewriter" w:cs="Courier New"/>
@@ -3650,6 +4225,15 @@
         </w:rPr>
         <w:t>D</w:t>
       </w:r>
+      <w:r>
+        <w:rPr>
+          <w:rFonts w:ascii="Lucida Sans Typewriter" w:eastAsia="Times New Roman" w:hAnsi="Lucida Sans Typewriter" w:cs="Courier New"/>
+          <w:b/>
+          <w:bCs/>
+        </w:rPr>
+        <w:t xml:space="preserve">   .</w:t>
+      </w:r>
+      <w:proofErr w:type="gramEnd"/>
     </w:p>
     <w:p>
       <w:pPr>
@@ -3767,6 +4351,7 @@
         <w:t xml:space="preserve"> </w:t>
       </w:r>
       <w:proofErr w:type="spellStart"/>
+      <w:proofErr w:type="gramStart"/>
       <w:r>
         <w:rPr>
           <w:rFonts w:ascii="Lucida Sans Typewriter" w:eastAsia="Times New Roman" w:hAnsi="Lucida Sans Typewriter" w:cs="Courier New"/>
@@ -3776,6 +4361,15 @@
         <w:t>Em</w:t>
       </w:r>
       <w:proofErr w:type="spellEnd"/>
+      <w:r>
+        <w:rPr>
+          <w:rFonts w:ascii="Lucida Sans Typewriter" w:eastAsia="Times New Roman" w:hAnsi="Lucida Sans Typewriter" w:cs="Courier New"/>
+          <w:b/>
+          <w:bCs/>
+        </w:rPr>
+        <w:t xml:space="preserve">  .</w:t>
+      </w:r>
+      <w:proofErr w:type="gramEnd"/>
     </w:p>
     <w:p>
       <w:pPr>
@@ -3902,15 +4496,28 @@
         <w:rPr>
           <w:rFonts w:ascii="Lucida Sans Typewriter" w:eastAsia="Times New Roman" w:hAnsi="Lucida Sans Typewriter" w:cs="Courier New"/>
         </w:rPr>
-        <w:t xml:space="preserve">      </w:t>
-      </w:r>
-      <w:r>
-        <w:rPr>
-          <w:rFonts w:ascii="Lucida Sans Typewriter" w:eastAsia="Times New Roman" w:hAnsi="Lucida Sans Typewriter" w:cs="Courier New"/>
-        </w:rPr>
         <w:t xml:space="preserve">  </w:t>
       </w:r>
+      <w:r>
+        <w:rPr>
+          <w:rFonts w:ascii="Lucida Sans Typewriter" w:eastAsia="Times New Roman" w:hAnsi="Lucida Sans Typewriter" w:cs="Courier New"/>
+        </w:rPr>
+        <w:t xml:space="preserve"> </w:t>
+      </w:r>
+      <w:r>
+        <w:rPr>
+          <w:rFonts w:ascii="Lucida Sans Typewriter" w:eastAsia="Times New Roman" w:hAnsi="Lucida Sans Typewriter" w:cs="Courier New"/>
+        </w:rPr>
+        <w:t xml:space="preserve">    </w:t>
+      </w:r>
+      <w:r>
+        <w:rPr>
+          <w:rFonts w:ascii="Lucida Sans Typewriter" w:eastAsia="Times New Roman" w:hAnsi="Lucida Sans Typewriter" w:cs="Courier New"/>
+        </w:rPr>
+        <w:t xml:space="preserve"> </w:t>
+      </w:r>
       <w:proofErr w:type="spellStart"/>
+      <w:proofErr w:type="gramStart"/>
       <w:r>
         <w:rPr>
           <w:rFonts w:ascii="Lucida Sans Typewriter" w:eastAsia="Times New Roman" w:hAnsi="Lucida Sans Typewriter" w:cs="Courier New"/>
@@ -3926,7 +4533,40 @@
           <w:b/>
           <w:bCs/>
         </w:rPr>
-        <w:t xml:space="preserve">                      </w:t>
+        <w:t xml:space="preserve">              .</w:t>
+      </w:r>
+      <w:proofErr w:type="gramEnd"/>
+      <w:r>
+        <w:rPr>
+          <w:rFonts w:ascii="Lucida Sans Typewriter" w:eastAsia="Times New Roman" w:hAnsi="Lucida Sans Typewriter" w:cs="Courier New"/>
+          <w:b/>
+          <w:bCs/>
+        </w:rPr>
+        <w:t xml:space="preserve">            .</w:t>
+      </w:r>
+      <w:r>
+        <w:rPr>
+          <w:rFonts w:ascii="Lucida Sans Typewriter" w:eastAsia="Times New Roman" w:hAnsi="Lucida Sans Typewriter" w:cs="Courier New"/>
+          <w:b/>
+          <w:bCs/>
+        </w:rPr>
+        <w:t xml:space="preserve">            </w:t>
+      </w:r>
+      <w:r>
+        <w:rPr>
+          <w:rFonts w:ascii="Lucida Sans Typewriter" w:eastAsia="Times New Roman" w:hAnsi="Lucida Sans Typewriter" w:cs="Courier New"/>
+          <w:b/>
+          <w:bCs/>
+        </w:rPr>
+        <w:t xml:space="preserve">  .</w:t>
+      </w:r>
+      <w:r>
+        <w:rPr>
+          <w:rFonts w:ascii="Lucida Sans Typewriter" w:eastAsia="Times New Roman" w:hAnsi="Lucida Sans Typewriter" w:cs="Courier New"/>
+          <w:b/>
+          <w:bCs/>
+        </w:rPr>
+        <w:t xml:space="preserve">          </w:t>
       </w:r>
     </w:p>
     <w:p>
@@ -3980,6 +4620,30 @@
         </w:rPr>
         <w:t>D</w:t>
       </w:r>
+      <w:r>
+        <w:rPr>
+          <w:rFonts w:ascii="Lucida Sans Typewriter" w:eastAsia="Times New Roman" w:hAnsi="Lucida Sans Typewriter" w:cs="Courier New"/>
+          <w:b/>
+          <w:bCs/>
+        </w:rPr>
+        <w:t xml:space="preserve">              </w:t>
+      </w:r>
+      <w:r>
+        <w:rPr>
+          <w:rFonts w:ascii="Lucida Sans Typewriter" w:eastAsia="Times New Roman" w:hAnsi="Lucida Sans Typewriter" w:cs="Courier New"/>
+          <w:b/>
+          <w:bCs/>
+        </w:rPr>
+        <w:t xml:space="preserve">  </w:t>
+      </w:r>
+      <w:r>
+        <w:rPr>
+          <w:rFonts w:ascii="Lucida Sans Typewriter" w:eastAsia="Times New Roman" w:hAnsi="Lucida Sans Typewriter" w:cs="Courier New"/>
+          <w:b/>
+          <w:bCs/>
+        </w:rPr>
+        <w:t xml:space="preserve">.         .                .   </w:t>
+      </w:r>
     </w:p>
     <w:p>
       <w:pPr>
@@ -4044,8 +4708,21 @@
         <w:rPr>
           <w:rFonts w:ascii="Lucida Sans Typewriter" w:eastAsia="Times New Roman" w:hAnsi="Lucida Sans Typewriter" w:cs="Courier New"/>
         </w:rPr>
-        <w:t xml:space="preserve">                    </w:t>
-      </w:r>
+        <w:t xml:space="preserve">        </w:t>
+      </w:r>
+      <w:r>
+        <w:rPr>
+          <w:rFonts w:ascii="Lucida Sans Typewriter" w:eastAsia="Times New Roman" w:hAnsi="Lucida Sans Typewriter" w:cs="Courier New"/>
+        </w:rPr>
+        <w:t>.</w:t>
+      </w:r>
+      <w:r>
+        <w:rPr>
+          <w:rFonts w:ascii="Lucida Sans Typewriter" w:eastAsia="Times New Roman" w:hAnsi="Lucida Sans Typewriter" w:cs="Courier New"/>
+        </w:rPr>
+        <w:t xml:space="preserve">           </w:t>
+      </w:r>
+      <w:proofErr w:type="gramStart"/>
       <w:r>
         <w:rPr>
           <w:rFonts w:ascii="Lucida Sans Typewriter" w:eastAsia="Times New Roman" w:hAnsi="Lucida Sans Typewriter" w:cs="Courier New"/>
@@ -4086,6 +4763,15 @@
         </w:rPr>
         <w:t>D</w:t>
       </w:r>
+      <w:r>
+        <w:rPr>
+          <w:rFonts w:ascii="Lucida Sans Typewriter" w:eastAsia="Times New Roman" w:hAnsi="Lucida Sans Typewriter" w:cs="Courier New"/>
+          <w:b/>
+          <w:bCs/>
+        </w:rPr>
+        <w:t xml:space="preserve">    .</w:t>
+      </w:r>
+      <w:proofErr w:type="gramEnd"/>
     </w:p>
     <w:p>
       <w:pPr>
@@ -4236,6 +4922,14 @@
         <w:t>Em</w:t>
       </w:r>
       <w:proofErr w:type="spellEnd"/>
+      <w:r>
+        <w:rPr>
+          <w:rFonts w:ascii="Lucida Sans Typewriter" w:eastAsia="Times New Roman" w:hAnsi="Lucida Sans Typewriter" w:cs="Courier New"/>
+          <w:b/>
+          <w:bCs/>
+        </w:rPr>
+        <w:t xml:space="preserve">   .</w:t>
+      </w:r>
     </w:p>
     <w:p>
       <w:pPr>
@@ -4307,6 +5001,7 @@
         <w:t xml:space="preserve">   </w:t>
       </w:r>
       <w:proofErr w:type="spellStart"/>
+      <w:proofErr w:type="gramStart"/>
       <w:r>
         <w:rPr>
           <w:rFonts w:ascii="Lucida Sans Typewriter" w:eastAsia="Times New Roman" w:hAnsi="Lucida Sans Typewriter" w:cs="Courier New"/>
@@ -4316,6 +5011,23 @@
         <w:t>Em</w:t>
       </w:r>
       <w:proofErr w:type="spellEnd"/>
+      <w:r>
+        <w:rPr>
+          <w:rFonts w:ascii="Lucida Sans Typewriter" w:eastAsia="Times New Roman" w:hAnsi="Lucida Sans Typewriter" w:cs="Courier New"/>
+          <w:b/>
+          <w:bCs/>
+        </w:rPr>
+        <w:t xml:space="preserve">             .</w:t>
+      </w:r>
+      <w:proofErr w:type="gramEnd"/>
+      <w:r>
+        <w:rPr>
+          <w:rFonts w:ascii="Lucida Sans Typewriter" w:eastAsia="Times New Roman" w:hAnsi="Lucida Sans Typewriter" w:cs="Courier New"/>
+          <w:b/>
+          <w:bCs/>
+        </w:rPr>
+        <w:t xml:space="preserve">        .                .</w:t>
+      </w:r>
     </w:p>
     <w:p>
       <w:pPr>
@@ -4400,6 +5112,14 @@
         </w:rPr>
         <w:t>D</w:t>
       </w:r>
+      <w:r>
+        <w:rPr>
+          <w:rFonts w:ascii="Lucida Sans Typewriter" w:eastAsia="Times New Roman" w:hAnsi="Lucida Sans Typewriter" w:cs="Courier New"/>
+          <w:b/>
+          <w:bCs/>
+        </w:rPr>
+        <w:t xml:space="preserve">             .       .                .</w:t>
+      </w:r>
     </w:p>
     <w:p>
       <w:pPr>
@@ -4490,7 +5210,19 @@
         <w:rPr>
           <w:rFonts w:ascii="Lucida Sans Typewriter" w:eastAsia="Times New Roman" w:hAnsi="Lucida Sans Typewriter" w:cs="Courier New"/>
         </w:rPr>
-        <w:t xml:space="preserve">               </w:t>
+        <w:t xml:space="preserve">  </w:t>
+      </w:r>
+      <w:r>
+        <w:rPr>
+          <w:rFonts w:ascii="Lucida Sans Typewriter" w:eastAsia="Times New Roman" w:hAnsi="Lucida Sans Typewriter" w:cs="Courier New"/>
+        </w:rPr>
+        <w:t>.</w:t>
+      </w:r>
+      <w:r>
+        <w:rPr>
+          <w:rFonts w:ascii="Lucida Sans Typewriter" w:eastAsia="Times New Roman" w:hAnsi="Lucida Sans Typewriter" w:cs="Courier New"/>
+        </w:rPr>
+        <w:t xml:space="preserve">            </w:t>
       </w:r>
       <w:r>
         <w:rPr>
@@ -4534,6 +5266,7 @@
         </w:rPr>
         <w:t>D</w:t>
       </w:r>
+      <w:proofErr w:type="gramStart"/>
       <w:r>
         <w:rPr>
           <w:rFonts w:ascii="Lucida Sans Typewriter" w:eastAsia="Times New Roman" w:hAnsi="Lucida Sans Typewriter" w:cs="Courier New"/>
@@ -4542,6 +5275,15 @@
         </w:rPr>
         <w:t>*</w:t>
       </w:r>
+      <w:r>
+        <w:rPr>
+          <w:rFonts w:ascii="Lucida Sans Typewriter" w:eastAsia="Times New Roman" w:hAnsi="Lucida Sans Typewriter" w:cs="Courier New"/>
+          <w:b/>
+          <w:bCs/>
+        </w:rPr>
+        <w:t xml:space="preserve"> .</w:t>
+      </w:r>
+      <w:proofErr w:type="gramEnd"/>
     </w:p>
     <w:p>
       <w:pPr>
@@ -4668,8 +5410,6 @@
         </w:rPr>
         <w:t xml:space="preserve"> </w:t>
       </w:r>
-      <w:bookmarkStart w:id="0" w:name="_GoBack"/>
-      <w:bookmarkEnd w:id="0"/>
       <w:r>
         <w:rPr>
           <w:rFonts w:ascii="Lucida Sans Typewriter" w:eastAsia="Times New Roman" w:hAnsi="Lucida Sans Typewriter" w:cs="Courier New"/>
@@ -4709,6 +5449,7 @@
         <w:t xml:space="preserve"> </w:t>
       </w:r>
       <w:proofErr w:type="spellStart"/>
+      <w:proofErr w:type="gramStart"/>
       <w:r>
         <w:rPr>
           <w:rFonts w:ascii="Lucida Sans Typewriter" w:eastAsia="Times New Roman" w:hAnsi="Lucida Sans Typewriter" w:cs="Courier New"/>
@@ -4718,6 +5459,15 @@
         <w:t>Em</w:t>
       </w:r>
       <w:proofErr w:type="spellEnd"/>
+      <w:r>
+        <w:rPr>
+          <w:rFonts w:ascii="Lucida Sans Typewriter" w:eastAsia="Times New Roman" w:hAnsi="Lucida Sans Typewriter" w:cs="Courier New"/>
+          <w:b/>
+          <w:bCs/>
+        </w:rPr>
+        <w:t xml:space="preserve"> .</w:t>
+      </w:r>
+      <w:proofErr w:type="gramEnd"/>
     </w:p>
     <w:p>
       <w:pPr>
@@ -4812,6 +5562,8 @@
         </w:rPr>
         <w:t>]</w:t>
       </w:r>
+      <w:bookmarkStart w:id="0" w:name="_GoBack"/>
+      <w:bookmarkEnd w:id="0"/>
     </w:p>
     <w:sectPr>
       <w:footerReference w:type="default" r:id="rId7"/>

</xml_diff>